<commit_message>
linkovi.txt added, first page of doc finished
</commit_message>
<xml_diff>
--- a/XML - Milos Stankovic.docx
+++ b/XML - Milos Stankovic.docx
@@ -1976,16 +1976,313 @@
         <w:t xml:space="preserve"> di</w:t>
       </w:r>
       <w:r>
-        <w:t>zajna ne predstavlja gotovo rešenje problema koje se može direktno pretočiti u kod. To je opis rešenja problem koje se može primeniti u različitim situacijama.</w:t>
+        <w:t>zajna ne predstavlja gotovo rešenje problema koje se može direktno pretočiti u kod. To je opis rešenja problem</w:t>
+      </w:r>
+      <w:r>
+        <w:t>a</w:t>
+      </w:r>
+      <w:r>
+        <w:t xml:space="preserve"> koje se može prim</w:t>
+      </w:r>
+      <w:r>
+        <w:t>eniti u različitim situacijama.</w:t>
+      </w:r>
+    </w:p>
+    <w:p>
+      <w:pPr>
+        <w:jc w:val="both"/>
+      </w:pPr>
+      <w:r>
+        <w:t>Obrasci dizajniranje nisu vezani ni za jedan programski jezik, biblioteku (</w:t>
+      </w:r>
+      <w:r>
+        <w:rPr>
+          <w:i/>
+        </w:rPr>
+        <w:t>framework</w:t>
+      </w:r>
+      <w:r>
+        <w:t xml:space="preserve">) i slično, već </w:t>
+      </w:r>
+      <w:r>
+        <w:t>predstavljaju rešenja koja su se kroz praksu dokazala kao dobra (najčešće i najbolja). Zbog toga,</w:t>
+      </w:r>
+      <w:r>
+        <w:t xml:space="preserve"> oni </w:t>
+      </w:r>
+      <w:r>
+        <w:t xml:space="preserve">mogu da </w:t>
+      </w:r>
+      <w:r>
+        <w:t xml:space="preserve">značajno </w:t>
+      </w:r>
+      <w:r>
+        <w:t xml:space="preserve">ubrzaju </w:t>
+      </w:r>
+      <w:r>
+        <w:t>razvoj softvera. N</w:t>
+      </w:r>
+      <w:r>
+        <w:t>ema potrebe trošiti vreme na pronalaženje rešenja problema, već se može odmah krenuti sa implementacijom obrasca dizajniranja za konkretn</w:t>
+      </w:r>
+      <w:r>
+        <w:t>i problem. Druga veoma bitna prednost obrazaca dizajniranja je ta što poboljšavaju komunikaciju između programera. Programeri mogu da lakše stvore sliku o nekom softverskom proizvodu ukoliko znaju koji od obrazaca dizajniranja je bio korišće</w:t>
+      </w:r>
+      <w:r>
+        <w:t>n tokom njegovog razvoja.</w:t>
+      </w:r>
+    </w:p>
+    <w:p>
+      <w:pPr>
+        <w:jc w:val="both"/>
+      </w:pPr>
+      <w:r>
+        <w:t>MVC (</w:t>
+      </w:r>
+      <w:r>
+        <w:rPr>
+          <w:i/>
+        </w:rPr>
+        <w:t>Model-View-Controller</w:t>
+      </w:r>
+      <w:r>
+        <w:t>) predstavlja pri</w:t>
+      </w:r>
+      <w:r>
+        <w:t>mer jednog obrasca dizajniranja. O</w:t>
+      </w:r>
+      <w:r>
+        <w:t>n nije</w:t>
+      </w:r>
+      <w:r>
+        <w:t xml:space="preserve"> povezan konkretno sa Angular-om, već je uspešno implementiran u različitim programskim jezicima.</w:t>
+      </w:r>
+      <w:r>
+        <w:t xml:space="preserve"> MVC predstavlja arhitekturu na kojoj se zasniva najveći broj modernih Veb, Android, iOS i desktop aplikacija.</w:t>
+      </w:r>
+      <w:r>
+        <w:t xml:space="preserve"> Na slici </w:t>
+      </w:r>
+      <w:r>
+        <w:rPr>
+          <w:highlight w:val="red"/>
+        </w:rPr>
+        <w:t>x</w:t>
+      </w:r>
+      <w:r>
+        <w:t xml:space="preserve"> </w:t>
+      </w:r>
+      <w:r>
+        <w:t>prikazan je MVC obrazac dizajniranja</w:t>
+      </w:r>
+      <w:r>
+        <w:t xml:space="preserve"> koji će u nastavku biti detaljno opisan.</w:t>
+      </w:r>
+    </w:p>
+    <w:p>
+      <w:pPr>
+        <w:jc w:val="center"/>
+      </w:pPr>
+      <w:r>
+        <w:rPr>
+          <w:noProof/>
+          <w:lang w:eastAsia="sr-Latn-RS"/>
+        </w:rPr>
+        <w:drawing>
+          <wp:inline distT="0" distB="0" distL="0" distR="0">
+            <wp:extent cx="5439535" cy="3496163"/>
+            <wp:effectExtent l="0" t="0" r="8890" b="9525"/>
+            <wp:docPr id="1" name="Picture 1"/>
+            <wp:cNvGraphicFramePr>
+              <a:graphicFrameLocks xmlns:a="http://schemas.openxmlformats.org/drawingml/2006/main" noChangeAspect="1"/>
+            </wp:cNvGraphicFramePr>
+            <a:graphic xmlns:a="http://schemas.openxmlformats.org/drawingml/2006/main">
+              <a:graphicData uri="http://schemas.openxmlformats.org/drawingml/2006/picture">
+                <pic:pic xmlns:pic="http://schemas.openxmlformats.org/drawingml/2006/picture">
+                  <pic:nvPicPr>
+                    <pic:cNvPr id="0" name="01.PNG"/>
+                    <pic:cNvPicPr/>
+                  </pic:nvPicPr>
+                  <pic:blipFill>
+                    <a:blip r:embed="rId10">
+                      <a:extLst>
+                        <a:ext uri="{28A0092B-C50C-407E-A947-70E740481C1C}">
+                          <a14:useLocalDpi xmlns:a14="http://schemas.microsoft.com/office/drawing/2010/main" val="0"/>
+                        </a:ext>
+                      </a:extLst>
+                    </a:blip>
+                    <a:stretch>
+                      <a:fillRect/>
+                    </a:stretch>
+                  </pic:blipFill>
+                  <pic:spPr>
+                    <a:xfrm>
+                      <a:off x="0" y="0"/>
+                      <a:ext cx="5439535" cy="3496163"/>
+                    </a:xfrm>
+                    <a:prstGeom prst="rect">
+                      <a:avLst/>
+                    </a:prstGeom>
+                  </pic:spPr>
+                </pic:pic>
+              </a:graphicData>
+            </a:graphic>
+          </wp:inline>
+        </w:drawing>
+      </w:r>
+    </w:p>
+    <w:p>
+      <w:pPr>
+        <w:jc w:val="both"/>
+      </w:pPr>
+      <w:r>
+        <w:t>MVC</w:t>
+      </w:r>
+      <w:r>
+        <w:t xml:space="preserve"> se sastoji od tri osnovne logičke komponente: model podataka (</w:t>
+      </w:r>
+      <w:r>
+        <w:rPr>
+          <w:i/>
+        </w:rPr>
+        <w:t>model</w:t>
+      </w:r>
+      <w:r>
+        <w:t>), prezentacioni deo ili pogled (view), i kontrolni deo.</w:t>
+      </w:r>
+      <w:r>
+        <w:t xml:space="preserve"> Svaka od navedenih komponenti se sastoji od većeg broja klasa. </w:t>
+      </w:r>
+    </w:p>
+    <w:p>
+      <w:pPr>
+        <w:jc w:val="both"/>
+      </w:pPr>
+      <w:r>
+        <w:t>Model se sastoji od čistih podataka koji se dobijaju iz baze podataka, Veb servisa ili iz nekog drugog izvora</w:t>
+      </w:r>
+      <w:r>
+        <w:t>, i koje je potrebno prikazati korisniku</w:t>
+      </w:r>
+      <w:r>
+        <w:t>.</w:t>
+      </w:r>
+      <w:r>
+        <w:t xml:space="preserve"> Zbog toga su modeli najčešće POJO (</w:t>
+      </w:r>
+      <w:r>
+        <w:rPr>
+          <w:i/>
+        </w:rPr>
+        <w:t>Plain Old Java Object</w:t>
+      </w:r>
+      <w:r>
+        <w:t>) objekti</w:t>
+      </w:r>
+      <w:r>
+        <w:t xml:space="preserve"> </w:t>
+      </w:r>
+      <w:r>
+        <w:rPr>
+          <w:lang w:val="en-US"/>
+        </w:rPr>
+        <w:t>[</w:t>
+      </w:r>
+      <w:r>
+        <w:rPr>
+          <w:highlight w:val="red"/>
+          <w:lang w:val="en-US"/>
+        </w:rPr>
+        <w:t>x</w:t>
+      </w:r>
+      <w:r>
+        <w:rPr>
+          <w:lang w:val="en-US"/>
+        </w:rPr>
+        <w:t>]</w:t>
+      </w:r>
+      <w:r>
+        <w:t>. POJO klase su jednostavne klase koje ne nasleđuju neke specijalne Java klase. One se sastoje od skupa</w:t>
+      </w:r>
+      <w:r>
+        <w:t xml:space="preserve"> (privatnih) polja i odgovarajućih </w:t>
+      </w:r>
+      <w:r>
+        <w:rPr>
+          <w:i/>
+        </w:rPr>
+        <w:t>get</w:t>
+      </w:r>
+      <w:r>
+        <w:t xml:space="preserve"> i </w:t>
+      </w:r>
+      <w:r>
+        <w:rPr>
+          <w:i/>
+        </w:rPr>
+        <w:t>set</w:t>
+      </w:r>
+      <w:r>
+        <w:t xml:space="preserve"> metoda, a njihova uloga je u prenosu podataka</w:t>
+      </w:r>
+      <w:r>
+        <w:t>.</w:t>
+      </w:r>
+    </w:p>
+    <w:p>
+      <w:pPr>
+        <w:jc w:val="both"/>
+      </w:pPr>
+      <w:r>
+        <w:lastRenderedPageBreak/>
+        <w:t>Pogled je komponenta koju korisnik direktno vidi. Pogled prikazuje podatke iz modela, pri čemu ne zna ništa o semantici tih podataka. U eri mobilnih uređaja i velikog broja različitih ekrana</w:t>
+      </w:r>
+      <w:r>
+        <w:t xml:space="preserve"> na kojima se pogled prikazuje, česta je pojava da se za određeni model</w:t>
+      </w:r>
+      <w:r>
+        <w:t xml:space="preserve"> definiše nekoliko pogleda.</w:t>
+      </w:r>
+    </w:p>
+    <w:p>
+      <w:pPr>
+        <w:jc w:val="both"/>
+      </w:pPr>
+      <w:r>
+        <w:t>K</w:t>
+      </w:r>
+      <w:r>
+        <w:t xml:space="preserve">ontroler predstavlja deo </w:t>
+      </w:r>
+      <w:r>
+        <w:t>MVC-a</w:t>
+      </w:r>
+      <w:r>
+        <w:t xml:space="preserve"> koji koordinira između modela i različitih pogleda na aplikaciju.</w:t>
+      </w:r>
+      <w:r>
+        <w:t xml:space="preserve"> On osluškuje događaje koji se dešavaju na podledu (npr. klik na dugme) i izvršava odgovarajuće akcije pridružene tim događajima. Neke od tih akcija mogu </w:t>
+      </w:r>
+      <w:r>
+        <w:t>se odnositi</w:t>
+      </w:r>
+      <w:r>
+        <w:t xml:space="preserve"> </w:t>
+      </w:r>
+      <w:r>
+        <w:t xml:space="preserve">na </w:t>
+      </w:r>
+      <w:r>
+        <w:t>do</w:t>
+      </w:r>
+      <w:r>
+        <w:t>hvatanje novih podataka iz baze podataka od kojih se formira novi model, a zatim se taj model prosleđuje nekom drugom pogledu koji korisniku prikazuje zahtevane podatke.</w:t>
       </w:r>
       <w:bookmarkStart w:id="0" w:name="_GoBack"/>
       <w:bookmarkEnd w:id="0"/>
-      <w:r>
-        <w:t xml:space="preserve"> </w:t>
-      </w:r>
     </w:p>
     <w:sectPr>
-      <w:footerReference w:type="default" r:id="rId10"/>
+      <w:footerReference w:type="default" r:id="rId11"/>
       <w:pgSz w:w="11906" w:h="16838"/>
       <w:pgMar w:top="1418" w:right="964" w:bottom="1418" w:left="964" w:header="709" w:footer="709" w:gutter="0"/>
       <w:pgNumType w:fmt="numberInDash" w:start="0"/>
@@ -2056,7 +2353,7 @@
           <w:rPr>
             <w:noProof/>
           </w:rPr>
-          <w:t>- 2 -</w:t>
+          <w:t>- 3 -</w:t>
         </w:r>
         <w:r>
           <w:rPr>
@@ -7452,7 +7749,7 @@
 </file>
 
 <file path=customXml/itemProps1.xml><?xml version="1.0" encoding="utf-8"?>
-<ds:datastoreItem xmlns:ds="http://schemas.openxmlformats.org/officeDocument/2006/customXml" ds:itemID="{C4F685B9-A141-469D-875A-EE1E219D4B2A}">
+<ds:datastoreItem xmlns:ds="http://schemas.openxmlformats.org/officeDocument/2006/customXml" ds:itemID="{F86677F4-9598-459E-9992-5B86B29DFBA2}">
   <ds:schemaRefs>
     <ds:schemaRef ds:uri="http://schemas.openxmlformats.org/officeDocument/2006/bibliography"/>
   </ds:schemaRefs>

</xml_diff>